<commit_message>
added some Hall effect info
</commit_message>
<xml_diff>
--- a/text_rabota/Калибровка магнитометра HMC5883L.docx
+++ b/text_rabota/Калибровка магнитометра HMC5883L.docx
@@ -183,21 +183,12 @@
         </w:rPr>
         <w:t xml:space="preserve">ширины </w:t>
       </w:r>
-      <w:bookmarkStart w:id="0" w:name="__DdeLink__143_3857178930"/>
       <w:r>
         <w:rPr>
           <w:i/>
           <w:iCs/>
         </w:rPr>
-        <w:t>w</w:t>
-      </w:r>
-      <w:bookmarkEnd w:id="0"/>
-      <w:r>
-        <w:rPr>
-          <w:i/>
-          <w:iCs/>
-        </w:rPr>
-        <w:t xml:space="preserve"> </w:t>
+        <w:t xml:space="preserve">w </w:t>
       </w:r>
       <w:r>
         <w:rPr>
@@ -268,6 +259,13 @@
           <w:iCs w:val="false"/>
         </w:rPr>
         <w:t>Тогда сила Лоренца, действующая на движущиеся электроны</w:t>
+      </w:r>
+      <w:r>
+        <w:rPr>
+          <w:i w:val="false"/>
+          <w:iCs w:val="false"/>
+        </w:rPr>
+        <w:t>, будет смещать их в направлении одной из граней параллелепипеда до тех пор, пока возникшая таким образом холловская разность потенциалов не скомпенсирует действие силы Лоренца.</w:t>
       </w:r>
     </w:p>
     <w:p>
@@ -290,35 +288,227 @@
           <w:iCs w:val="false"/>
         </w:rPr>
       </w:r>
-      <m:oMath xmlns:m="http://schemas.openxmlformats.org/officeDocument/2006/math"/>
+      <m:oMath xmlns:m="http://schemas.openxmlformats.org/officeDocument/2006/math">
+        <m:sSub>
+          <m:e>
+            <m:r>
+              <w:rPr>
+                <w:rFonts w:ascii="Cambria Math" w:hAnsi="Cambria Math"/>
+              </w:rPr>
+              <m:t xml:space="preserve">E</m:t>
+            </m:r>
+          </m:e>
+          <m:sub>
+            <m:r>
+              <w:rPr>
+                <w:rFonts w:ascii="Cambria Math" w:hAnsi="Cambria Math"/>
+              </w:rPr>
+              <m:t xml:space="preserve">y</m:t>
+            </m:r>
+          </m:sub>
+        </m:sSub>
+        <m:r>
+          <w:rPr>
+            <w:rFonts w:ascii="Cambria Math" w:hAnsi="Cambria Math"/>
+          </w:rPr>
+          <m:t xml:space="preserve">−</m:t>
+        </m:r>
+        <m:sSub>
+          <m:e>
+            <m:r>
+              <w:rPr>
+                <w:rFonts w:ascii="Cambria Math" w:hAnsi="Cambria Math"/>
+              </w:rPr>
+              <m:t xml:space="preserve">v</m:t>
+            </m:r>
+          </m:e>
+          <m:sub>
+            <m:r>
+              <w:rPr>
+                <w:rFonts w:ascii="Cambria Math" w:hAnsi="Cambria Math"/>
+              </w:rPr>
+              <m:t xml:space="preserve">x</m:t>
+            </m:r>
+          </m:sub>
+        </m:sSub>
+        <m:r>
+          <w:rPr>
+            <w:rFonts w:ascii="Cambria Math" w:hAnsi="Cambria Math"/>
+          </w:rPr>
+          <m:t xml:space="preserve">B</m:t>
+        </m:r>
+        <m:r>
+          <w:rPr>
+            <w:rFonts w:ascii="Cambria Math" w:hAnsi="Cambria Math"/>
+          </w:rPr>
+          <m:t xml:space="preserve">=</m:t>
+        </m:r>
+        <m:r>
+          <w:rPr>
+            <w:rFonts w:ascii="Cambria Math" w:hAnsi="Cambria Math"/>
+          </w:rPr>
+          <m:t xml:space="preserve">0</m:t>
+        </m:r>
+      </m:oMath>
     </w:p>
     <w:p>
       <w:pPr>
         <w:pStyle w:val="Style17"/>
+        <w:ind w:left="0" w:right="0" w:hanging="0"/>
         <w:rPr/>
       </w:pPr>
       <w:r>
         <w:rPr/>
+        <w:t xml:space="preserve">где </w:t>
+      </w:r>
+      <w:r>
+        <w:rPr/>
+      </w:r>
+      <m:oMath xmlns:m="http://schemas.openxmlformats.org/officeDocument/2006/math">
+        <m:sSub>
+          <m:e>
+            <m:r>
+              <w:rPr>
+                <w:rFonts w:ascii="Cambria Math" w:hAnsi="Cambria Math"/>
+              </w:rPr>
+              <m:t xml:space="preserve">E</m:t>
+            </m:r>
+          </m:e>
+          <m:sub>
+            <m:r>
+              <w:rPr>
+                <w:rFonts w:ascii="Cambria Math" w:hAnsi="Cambria Math"/>
+              </w:rPr>
+              <m:t xml:space="preserve">y</m:t>
+            </m:r>
+          </m:sub>
+        </m:sSub>
+      </m:oMath>
+      <w:r>
+        <w:rPr/>
+        <w:t xml:space="preserve"> - напряжение, возникшее в результате смещения электронов.</w:t>
       </w:r>
     </w:p>
     <w:p>
       <w:pPr>
         <w:pStyle w:val="Style17"/>
+        <w:ind w:left="0" w:right="0" w:hanging="0"/>
         <w:rPr/>
       </w:pPr>
       <w:r>
         <w:rPr/>
-        <w:t>где h - высота прямоугольного проводника.</w:t>
+        <w:t>Тогда Холловское напряжение</w:t>
       </w:r>
     </w:p>
     <w:p>
       <w:pPr>
         <w:pStyle w:val="Style17"/>
+        <w:ind w:left="0" w:right="0" w:hanging="0"/>
         <w:rPr/>
       </w:pPr>
       <w:r>
         <w:rPr/>
-        <w:t>В результате действия силы Лоренца, на одной части проводника возникает концентрация заряядов, создающих разность потенциалов</w:t>
+      </w:r>
+      <m:oMath xmlns:m="http://schemas.openxmlformats.org/officeDocument/2006/math">
+        <m:sSub>
+          <m:e>
+            <m:r>
+              <w:rPr>
+                <w:rFonts w:ascii="Cambria Math" w:hAnsi="Cambria Math"/>
+              </w:rPr>
+              <m:t xml:space="preserve">V</m:t>
+            </m:r>
+          </m:e>
+          <m:sub>
+            <m:r>
+              <w:rPr>
+                <w:rFonts w:ascii="Cambria Math" w:hAnsi="Cambria Math"/>
+              </w:rPr>
+              <m:t xml:space="preserve">H</m:t>
+            </m:r>
+          </m:sub>
+        </m:sSub>
+        <m:r>
+          <w:rPr>
+            <w:rFonts w:ascii="Cambria Math" w:hAnsi="Cambria Math"/>
+          </w:rPr>
+          <m:t xml:space="preserve">=</m:t>
+        </m:r>
+        <m:sSub>
+          <m:e>
+            <m:r>
+              <w:rPr>
+                <w:rFonts w:ascii="Cambria Math" w:hAnsi="Cambria Math"/>
+              </w:rPr>
+              <m:t xml:space="preserve">v</m:t>
+            </m:r>
+          </m:e>
+          <m:sub>
+            <m:r>
+              <w:rPr>
+                <w:rFonts w:ascii="Cambria Math" w:hAnsi="Cambria Math"/>
+              </w:rPr>
+              <m:t xml:space="preserve">x</m:t>
+            </m:r>
+          </m:sub>
+        </m:sSub>
+        <m:r>
+          <w:rPr>
+            <w:rFonts w:ascii="Cambria Math" w:hAnsi="Cambria Math"/>
+          </w:rPr>
+          <m:t xml:space="preserve">Bw</m:t>
+        </m:r>
+        <m:r>
+          <w:rPr>
+            <w:rFonts w:ascii="Cambria Math" w:hAnsi="Cambria Math"/>
+          </w:rPr>
+          <m:t xml:space="preserve">=</m:t>
+        </m:r>
+        <m:f>
+          <m:num>
+            <m:r>
+              <w:rPr>
+                <w:rFonts w:ascii="Cambria Math" w:hAnsi="Cambria Math"/>
+              </w:rPr>
+              <m:t xml:space="preserve">IB</m:t>
+            </m:r>
+          </m:num>
+          <m:den>
+            <m:r>
+              <w:rPr>
+                <w:rFonts w:ascii="Cambria Math" w:hAnsi="Cambria Math"/>
+              </w:rPr>
+              <m:t xml:space="preserve">nte</m:t>
+            </m:r>
+          </m:den>
+        </m:f>
+      </m:oMath>
+    </w:p>
+    <w:p>
+      <w:pPr>
+        <w:pStyle w:val="Style17"/>
+        <w:ind w:left="0" w:right="0" w:hanging="0"/>
+        <w:rPr/>
+      </w:pPr>
+      <w:r>
+        <w:rPr/>
+        <w:t xml:space="preserve">где </w:t>
+      </w:r>
+      <w:r>
+        <w:rPr/>
+        <w:t>n</w:t>
+      </w:r>
+      <w:r>
+        <w:rPr/>
+        <w:t xml:space="preserve"> — </w:t>
+      </w:r>
+      <w:r>
+        <w:rPr/>
+        <w:t>концентрация носителей зарядов</w:t>
+      </w:r>
+      <w:r>
+        <w:rPr/>
+        <w:t>.</w:t>
       </w:r>
     </w:p>
     <w:p>

</xml_diff>

<commit_message>
a bit in introduction
</commit_message>
<xml_diff>
--- a/text_rabota/Калибровка магнитометра HMC5883L.docx
+++ b/text_rabota/Калибровка магнитометра HMC5883L.docx
@@ -74,7 +74,7 @@
       </w:pPr>
       <w:r>
         <w:rPr/>
-        <w:t xml:space="preserve">Трехосевой магнитометр HMC5883L применяется для измерения слабых магнитных полей в физических исследованиях. </w:t>
+        <w:t xml:space="preserve">Трехосевой магнитометр HMC5883L применяется для измерения  магнитных полей в физических исследованиях. </w:t>
       </w:r>
     </w:p>
     <w:p>
@@ -105,6 +105,16 @@
       <w:r>
         <w:rPr/>
         <w:t>При измерении однородного магнитного поля точки, полученные при измерении откалиброванным магнитометром должны ложиться на сферу, а реальный результат - эллипс, сдвинутый относительно начала координат. Калибровка сводится к поиску матрицы преобразования этого эллипса в сферу.</w:t>
+      </w:r>
+    </w:p>
+    <w:p>
+      <w:pPr>
+        <w:pStyle w:val="Style17"/>
+        <w:rPr/>
+      </w:pPr>
+      <w:r>
+        <w:rPr/>
+        <w:t>Алгоритм также подходит для калибровки других трехосевых магнитометров, а также для проверки точности калибровки тех, которые поставляются в откалиброванном виде.</w:t>
       </w:r>
     </w:p>
     <w:p>

</xml_diff>

<commit_message>
added a pretty picture and header font
</commit_message>
<xml_diff>
--- a/text_rabota/Калибровка магнитометра HMC5883L.docx
+++ b/text_rabota/Калибровка магнитометра HMC5883L.docx
@@ -47,7 +47,7 @@
     </w:p>
     <w:p>
       <w:pPr>
-        <w:pStyle w:val="Style17"/>
+        <w:pStyle w:val="Style18"/>
         <w:rPr/>
       </w:pPr>
       <w:r>
@@ -64,7 +64,7 @@
       <w:r>
         <w:rPr/>
         <w:tab/>
-        <w:t>Целью работы являлась разработка программы для калибровки трехосевого магнитометра HMC5883L.</w:t>
+        <w:t xml:space="preserve">Целью работы являлась разработка программы для калибровки трехосевого магнитометра HMC5883L.Трехосевой магнитометр HMC5883L применяется для измерения  магнитных полей в физических исследованиях. </w:t>
       </w:r>
     </w:p>
     <w:p>
@@ -74,7 +74,7 @@
       </w:pPr>
       <w:r>
         <w:rPr/>
-        <w:t xml:space="preserve">Трехосевой магнитометр HMC5883L применяется для измерения  магнитных полей в физических исследованиях. </w:t>
+        <w:t>Он измеряет относительную величину магнитного поля тремя независимыми датчиками, соответствующими трем осям декартовой системы координат.</w:t>
       </w:r>
     </w:p>
     <w:p>
@@ -84,7 +84,7 @@
       </w:pPr>
       <w:r>
         <w:rPr/>
-        <w:t>Он измеряет относительную величину магнитного поля тремя независимыми датчиками, соответствующими трем осям декартовой системы координат.</w:t>
+        <w:t>Каждый из трех датчиков имеет отличающееся от других усиление и смещенный ноль, вследствие чего перед использованием магнитометра его необходимо подвергнуть калибровке.</w:t>
       </w:r>
     </w:p>
     <w:p>
@@ -94,7 +94,7 @@
       </w:pPr>
       <w:r>
         <w:rPr/>
-        <w:t>Каждый из трех датчиков имеет отличающееся от других усиление и смещенный ноль, вследствие чего перед использованием магнитометра его необходимо подвергнуть калибровке.</w:t>
+        <w:t>При измерении однородного магнитного поля точки, полученные при измерении откалиброванным магнитометром должны ложиться на сферу, а реальный результат - эллипс, сдвинутый относительно начала координат. Калибровка сводится к поиску матрицы преобразования этого эллипса в сферу.</w:t>
       </w:r>
     </w:p>
     <w:p>
@@ -104,7 +104,7 @@
       </w:pPr>
       <w:r>
         <w:rPr/>
-        <w:t>При измерении однородного магнитного поля точки, полученные при измерении откалиброванным магнитометром должны ложиться на сферу, а реальный результат - эллипс, сдвинутый относительно начала координат. Калибровка сводится к поиску матрицы преобразования этого эллипса в сферу.</w:t>
+        <w:t>Алгоритм также подходит для калибровки других трехосевых магнитометров, а также для проверки точности калибровки тех, которые поставляются в откалиброванном виде.</w:t>
       </w:r>
     </w:p>
     <w:p>
@@ -114,7 +114,16 @@
       </w:pPr>
       <w:r>
         <w:rPr/>
-        <w:t>Алгоритм также подходит для калибровки других трехосевых магнитометров, а также для проверки точности калибровки тех, которые поставляются в откалиброванном виде.</w:t>
+      </w:r>
+    </w:p>
+    <w:p>
+      <w:pPr>
+        <w:pStyle w:val="Style18"/>
+        <w:rPr/>
+      </w:pPr>
+      <w:r>
+        <w:rPr/>
+        <w:t>Характеристики прибора</w:t>
       </w:r>
     </w:p>
     <w:p>
@@ -124,6 +133,11 @@
       </w:pPr>
       <w:r>
         <w:rPr/>
+        <w:t xml:space="preserve">Магнитометр HMC5883L — это трехосевой прибор, основанный на эффекте Холла с цифровым интерфейсом. </w:t>
+      </w:r>
+      <w:r>
+        <w:rPr/>
+        <w:t xml:space="preserve">Среднее потребление тока при проведении измерений — 100 микроампер. Прибор позволяет проводить измерения магнитных полей величиной до 8 Гс с точностью 2 мГс. </w:t>
       </w:r>
     </w:p>
     <w:p>
@@ -133,6 +147,26 @@
       </w:pPr>
       <w:r>
         <w:rPr/>
+        <w:t>Результаты измерений транслируются по цифровой последовательной I</w:t>
+      </w:r>
+      <w:r>
+        <w:rPr>
+          <w:vertAlign w:val="superscript"/>
+        </w:rPr>
+        <w:t>2</w:t>
+      </w:r>
+      <w:r>
+        <w:rPr/>
+        <w:t xml:space="preserve">C шине с частотой до 160 Гц. </w:t>
+      </w:r>
+    </w:p>
+    <w:p>
+      <w:pPr>
+        <w:pStyle w:val="Style18"/>
+        <w:rPr/>
+      </w:pPr>
+      <w:r>
+        <w:rPr/>
         <w:t xml:space="preserve">Эффект Холла </w:t>
       </w:r>
     </w:p>
@@ -152,8 +186,132 @@
       </w:pPr>
       <w:r>
         <w:rPr/>
+      </w:r>
+    </w:p>
+    <w:p>
+      <w:pPr>
+        <w:pStyle w:val="Style20"/>
+        <w:rPr/>
+      </w:pPr>
+      <w:r>
+        <w:drawing>
+          <wp:anchor behindDoc="0" distT="0" distB="0" distL="0" distR="0" simplePos="0" locked="0" layoutInCell="1" allowOverlap="1" relativeHeight="19">
+            <wp:simplePos x="0" y="0"/>
+            <wp:positionH relativeFrom="column">
+              <wp:posOffset>1310640</wp:posOffset>
+            </wp:positionH>
+            <wp:positionV relativeFrom="paragraph">
+              <wp:posOffset>635</wp:posOffset>
+            </wp:positionV>
+            <wp:extent cx="2714625" cy="1752600"/>
+            <wp:effectExtent l="0" t="0" r="0" b="0"/>
+            <wp:wrapTopAndBottom/>
+            <wp:docPr id="1" name="Image1" descr=""/>
+            <wp:cNvGraphicFramePr>
+              <a:graphicFrameLocks xmlns:a="http://schemas.openxmlformats.org/drawingml/2006/main" noChangeAspect="1"/>
+            </wp:cNvGraphicFramePr>
+            <a:graphic xmlns:a="http://schemas.openxmlformats.org/drawingml/2006/main">
+              <a:graphicData uri="http://schemas.openxmlformats.org/drawingml/2006/picture">
+                <pic:pic xmlns:pic="http://schemas.openxmlformats.org/drawingml/2006/picture">
+                  <pic:nvPicPr>
+                    <pic:cNvPr id="1" name="Image1" descr=""/>
+                    <pic:cNvPicPr>
+                      <a:picLocks noChangeAspect="1" noChangeArrowheads="1"/>
+                    </pic:cNvPicPr>
+                  </pic:nvPicPr>
+                  <pic:blipFill>
+                    <a:blip r:embed="rId2"/>
+                    <a:stretch>
+                      <a:fillRect/>
+                    </a:stretch>
+                  </pic:blipFill>
+                  <pic:spPr bwMode="auto">
+                    <a:xfrm>
+                      <a:off x="0" y="0"/>
+                      <a:ext cx="2714625" cy="1752600"/>
+                    </a:xfrm>
+                    <a:prstGeom prst="rect">
+                      <a:avLst/>
+                    </a:prstGeom>
+                  </pic:spPr>
+                </pic:pic>
+              </a:graphicData>
+            </a:graphic>
+          </wp:anchor>
+        </w:drawing>
+        <w:drawing>
+          <wp:anchor behindDoc="0" distT="0" distB="0" distL="0" distR="0" simplePos="0" locked="0" layoutInCell="1" allowOverlap="1" relativeHeight="20">
+            <wp:simplePos x="0" y="0"/>
+            <wp:positionH relativeFrom="column">
+              <wp:posOffset>1381760</wp:posOffset>
+            </wp:positionH>
+            <wp:positionV relativeFrom="paragraph">
+              <wp:posOffset>-21590</wp:posOffset>
+            </wp:positionV>
+            <wp:extent cx="2714625" cy="1752600"/>
+            <wp:effectExtent l="0" t="0" r="0" b="0"/>
+            <wp:wrapTopAndBottom/>
+            <wp:docPr id="2" name="Image2" descr=""/>
+            <wp:cNvGraphicFramePr>
+              <a:graphicFrameLocks xmlns:a="http://schemas.openxmlformats.org/drawingml/2006/main" noChangeAspect="1"/>
+            </wp:cNvGraphicFramePr>
+            <a:graphic xmlns:a="http://schemas.openxmlformats.org/drawingml/2006/main">
+              <a:graphicData uri="http://schemas.openxmlformats.org/drawingml/2006/picture">
+                <pic:pic xmlns:pic="http://schemas.openxmlformats.org/drawingml/2006/picture">
+                  <pic:nvPicPr>
+                    <pic:cNvPr id="2" name="Image2" descr=""/>
+                    <pic:cNvPicPr>
+                      <a:picLocks noChangeAspect="1" noChangeArrowheads="1"/>
+                    </pic:cNvPicPr>
+                  </pic:nvPicPr>
+                  <pic:blipFill>
+                    <a:blip r:embed="rId3"/>
+                    <a:stretch>
+                      <a:fillRect/>
+                    </a:stretch>
+                  </pic:blipFill>
+                  <pic:spPr bwMode="auto">
+                    <a:xfrm>
+                      <a:off x="0" y="0"/>
+                      <a:ext cx="2714625" cy="1752600"/>
+                    </a:xfrm>
+                    <a:prstGeom prst="rect">
+                      <a:avLst/>
+                    </a:prstGeom>
+                  </pic:spPr>
+                </pic:pic>
+              </a:graphicData>
+            </a:graphic>
+          </wp:anchor>
+        </w:drawing>
+      </w:r>
+      <w:r>
+        <w:rPr/>
+        <w:t xml:space="preserve">Рис </w:t>
+      </w:r>
+      <w:r>
+        <w:rPr/>
+        <w:t>1. Иллюстрация действия эффекта Холла.</w:t>
+      </w:r>
+    </w:p>
+    <w:p>
+      <w:pPr>
+        <w:pStyle w:val="Style17"/>
+        <w:rPr/>
+      </w:pPr>
+      <w:r>
+        <w:rPr/>
         <w:tab/>
         <w:t>Магнитометр HMC5883L основан на эффекте Холла. Эффект Холла заключается в возникновении разности потенциалов, называемой холловским напряжением, при помещении проводника, по которому протекает постоянный ток, в магнитное поле. Причиной эффекта Холла является сила Лоренца, действующая на движущиеся заряды в проводнике.</w:t>
+      </w:r>
+    </w:p>
+    <w:p>
+      <w:pPr>
+        <w:pStyle w:val="Style17"/>
+        <w:rPr/>
+      </w:pPr>
+      <w:r>
+        <w:rPr/>
       </w:r>
     </w:p>
     <w:p>
@@ -7625,6 +7783,50 @@
         <w:spacing w:lineRule="auto" w:line="360"/>
         <w:ind w:left="0" w:right="0" w:hanging="0"/>
         <w:jc w:val="both"/>
+        <w:rPr/>
+      </w:pPr>
+      <w:r>
+        <w:rPr>
+          <w:i w:val="false"/>
+          <w:iCs w:val="false"/>
+        </w:rPr>
+        <w:t>Результаты эксперимента</w:t>
+      </w:r>
+    </w:p>
+    <w:p>
+      <w:pPr>
+        <w:pStyle w:val="Style17"/>
+        <w:widowControl/>
+        <w:tabs>
+          <w:tab w:val="left" w:pos="631" w:leader="none"/>
+        </w:tabs>
+        <w:overflowPunct w:val="false"/>
+        <w:bidi w:val="0"/>
+        <w:spacing w:lineRule="auto" w:line="360"/>
+        <w:ind w:left="0" w:right="0" w:firstLine="269"/>
+        <w:jc w:val="both"/>
+        <w:rPr/>
+      </w:pPr>
+      <w:r>
+        <w:rPr>
+          <w:i w:val="false"/>
+          <w:iCs w:val="false"/>
+        </w:rPr>
+        <w:t>После получения массива точек с помощью  магнитометра HMC5883L из них были выбраны четыре точки, хорошо подходящие для алгоритма (метод поиска подходящих точек не входит в эту работу).</w:t>
+      </w:r>
+    </w:p>
+    <w:p>
+      <w:pPr>
+        <w:pStyle w:val="Style17"/>
+        <w:widowControl/>
+        <w:tabs>
+          <w:tab w:val="left" w:pos="631" w:leader="none"/>
+        </w:tabs>
+        <w:overflowPunct w:val="false"/>
+        <w:bidi w:val="0"/>
+        <w:spacing w:lineRule="auto" w:line="360"/>
+        <w:ind w:left="0" w:right="0" w:hanging="0"/>
+        <w:jc w:val="both"/>
         <w:rPr>
           <w:i w:val="false"/>
           <w:i w:val="false"/>
@@ -7834,6 +8036,17 @@
       <w:lang w:eastAsia="en-US"/>
     </w:rPr>
   </w:style>
+  <w:style w:type="character" w:styleId="FootnoteCharacters">
+    <w:name w:val="Footnote Characters"/>
+    <w:qFormat/>
+    <w:rPr/>
+  </w:style>
+  <w:style w:type="character" w:styleId="FootnoteAnchor">
+    <w:name w:val="Footnote Anchor"/>
+    <w:rPr>
+      <w:vertAlign w:val="superscript"/>
+    </w:rPr>
+  </w:style>
   <w:style w:type="paragraph" w:styleId="Heading">
     <w:name w:val="Heading"/>
     <w:basedOn w:val="Normal"/>
@@ -7968,6 +8181,18 @@
       <w:szCs w:val="24"/>
     </w:rPr>
   </w:style>
+  <w:style w:type="paragraph" w:styleId="Footnote">
+    <w:name w:val="Footnote Text"/>
+    <w:basedOn w:val="Normal"/>
+    <w:pPr>
+      <w:suppressLineNumbers/>
+      <w:ind w:left="339" w:hanging="339"/>
+    </w:pPr>
+    <w:rPr>
+      <w:sz w:val="20"/>
+      <w:szCs w:val="20"/>
+    </w:rPr>
+  </w:style>
   <w:style w:type="numbering" w:styleId="NoList">
     <w:name w:val="No List"/>
     <w:qFormat/>

</xml_diff>

<commit_message>
close to done i think
</commit_message>
<xml_diff>
--- a/text_rabota/Калибровка магнитометра HMC5883L.docx
+++ b/text_rabota/Калибровка магнитометра HMC5883L.docx
@@ -52,7 +52,10 @@
       </w:pPr>
       <w:r>
         <w:rPr/>
-        <w:tab/>
+        <w:t xml:space="preserve">1. </w:t>
+      </w:r>
+      <w:r>
+        <w:rPr/>
         <w:t>Введение</w:t>
       </w:r>
     </w:p>
@@ -63,8 +66,15 @@
       </w:pPr>
       <w:r>
         <w:rPr/>
-        <w:tab/>
-        <w:t xml:space="preserve">Целью работы являлась разработка программы для калибровки трехосевого магнитометра HMC5883L.Трехосевой магнитометр HMC5883L применяется для измерения  магнитных полей в физических исследованиях. </w:t>
+        <w:t xml:space="preserve">Целью работы являлась разработка программы для калибровки трехосевого магнитометра HMC5883L. Трехосевой магнитометр HMC5883L применяется для измерения  магнитных полей </w:t>
+      </w:r>
+      <w:r>
+        <w:rPr/>
+        <w:t xml:space="preserve">порядка 8 ГС </w:t>
+      </w:r>
+      <w:r>
+        <w:rPr/>
+        <w:t xml:space="preserve">в физических исследованиях. </w:t>
       </w:r>
     </w:p>
     <w:p>
@@ -123,6 +133,10 @@
       </w:pPr>
       <w:r>
         <w:rPr/>
+        <w:t xml:space="preserve">2. </w:t>
+      </w:r>
+      <w:r>
+        <w:rPr/>
         <w:t>Характеристики прибора</w:t>
       </w:r>
     </w:p>
@@ -165,6 +179,10 @@
         <w:pStyle w:val="Style18"/>
         <w:rPr/>
       </w:pPr>
+      <w:r>
+        <w:rPr/>
+        <w:t xml:space="preserve">3. </w:t>
+      </w:r>
       <w:r>
         <w:rPr/>
         <w:t xml:space="preserve">Эффект Холла </w:t>
@@ -690,13 +708,12 @@
     </w:p>
     <w:p>
       <w:pPr>
-        <w:pStyle w:val="Style17"/>
+        <w:pStyle w:val="Style18"/>
         <w:rPr/>
       </w:pPr>
       <w:r>
         <w:rPr/>
-        <w:tab/>
-        <w:t>Алгоритм вычисления коэффициентов трансформации</w:t>
+        <w:t>4. Описание алгоритма</w:t>
       </w:r>
     </w:p>
     <w:p>
@@ -7751,45 +7768,83 @@
     </w:p>
     <w:p>
       <w:pPr>
-        <w:pStyle w:val="Style17"/>
-        <w:widowControl/>
-        <w:tabs>
-          <w:tab w:val="left" w:pos="631" w:leader="none"/>
-        </w:tabs>
-        <w:overflowPunct w:val="false"/>
-        <w:bidi w:val="0"/>
-        <w:spacing w:lineRule="auto" w:line="360"/>
-        <w:ind w:left="0" w:right="0" w:hanging="0"/>
-        <w:jc w:val="both"/>
-        <w:rPr>
-          <w:i w:val="false"/>
-          <w:i w:val="false"/>
-          <w:iCs w:val="false"/>
-        </w:rPr>
+        <w:pStyle w:val="Style18"/>
+        <w:rPr/>
       </w:pPr>
       <w:r>
         <w:rPr/>
+        <w:t>5. Описание программы</w:t>
       </w:r>
     </w:p>
     <w:p>
       <w:pPr>
         <w:pStyle w:val="Style17"/>
-        <w:widowControl/>
-        <w:tabs>
-          <w:tab w:val="left" w:pos="631" w:leader="none"/>
-        </w:tabs>
-        <w:overflowPunct w:val="false"/>
-        <w:bidi w:val="0"/>
-        <w:spacing w:lineRule="auto" w:line="360"/>
-        <w:ind w:left="0" w:right="0" w:hanging="0"/>
-        <w:jc w:val="both"/>
         <w:rPr/>
       </w:pPr>
       <w:r>
-        <w:rPr>
-          <w:i w:val="false"/>
-          <w:iCs w:val="false"/>
-        </w:rPr>
+        <w:rPr/>
+        <w:t xml:space="preserve">Алгоритм калибровки реализован в виде библиотеке на языке C++. Библиотека содержит </w:t>
+      </w:r>
+      <w:r>
+        <w:rPr/>
+        <w:t>класс — вычислитель коэффициентов преобразования. Конструктор класса принимает в качестве аргументов массив из 12 чисел с плавающей запятой, соответствующих четырем измерениям. С помощью четырех троек чисел создаются объекты вспомогательного класса point, использующегося в дальнейших вычислениях. После этого конструктор вызывает метод для вычисления коэффициентов.</w:t>
+      </w:r>
+    </w:p>
+    <w:p>
+      <w:pPr>
+        <w:pStyle w:val="Style17"/>
+        <w:rPr/>
+      </w:pPr>
+      <w:r>
+        <w:rPr/>
+        <w:t>Вызванный конструктором метод выполняет операции, описанные в параграфе 4 данной работы, решая систему из четырех уравнений.</w:t>
+      </w:r>
+    </w:p>
+    <w:p>
+      <w:pPr>
+        <w:pStyle w:val="Style17"/>
+        <w:rPr/>
+      </w:pPr>
+      <w:r>
+        <w:rPr/>
+        <w:t xml:space="preserve">Так как программа предназначена для использования в микроконтроллерах, в ней нежелательно использование сторонних библиотек, а также средств STL. Поэтому функции вычисления определителей матриц были реализованы частным образом, для матриц размера 3x3 и 2x2. Функции принимают массивы чисел с плавающей запятой содержащие соответственно 9 и 4 элементов. </w:t>
+      </w:r>
+    </w:p>
+    <w:p>
+      <w:pPr>
+        <w:pStyle w:val="Style17"/>
+        <w:rPr/>
+      </w:pPr>
+      <w:r>
+        <w:rPr/>
+        <w:t>Результаты сохраняются в виде публичных членов класса. Соответствующие переменные принимают вычисленные значения после завершения работы к</w:t>
+      </w:r>
+      <w:r>
+        <w:rPr/>
+        <w:t xml:space="preserve">онструктора класса. Хотя данные открыты для чтения и модификации, их не следует менять. </w:t>
+      </w:r>
+    </w:p>
+    <w:p>
+      <w:pPr>
+        <w:pStyle w:val="Style17"/>
+        <w:rPr/>
+      </w:pPr>
+      <w:r>
+        <w:rPr/>
+        <w:t>Кроме этого, в классе — вычислителе присутствует несколько private методов, выполняющих служебную функцию и существующих для уменьшения количества кода в конструкторе.</w:t>
+      </w:r>
+    </w:p>
+    <w:p>
+      <w:pPr>
+        <w:pStyle w:val="Style18"/>
+        <w:rPr/>
+      </w:pPr>
+      <w:r>
+        <w:rPr/>
+        <w:t xml:space="preserve">6. </w:t>
+      </w:r>
+      <w:r>
+        <w:rPr/>
         <w:t>Результаты эксперимента</w:t>
       </w:r>
     </w:p>
@@ -7812,7 +7867,807 @@
           <w:i w:val="false"/>
           <w:iCs w:val="false"/>
         </w:rPr>
-        <w:t>После получения массива точек с помощью  магнитометра HMC5883L из них были выбраны четыре точки, хорошо подходящие для алгоритма (метод поиска подходящих точек не входит в эту работу).</w:t>
+        <w:t xml:space="preserve">После получения массива точек с помощью  магнитометра HMC5883L из них были выбраны четыре точки, хорошо подходящие для алгоритма (метод поиска подходящих точек не входит в эту работу). </w:t>
+      </w:r>
+    </w:p>
+    <w:p>
+      <w:pPr>
+        <w:pStyle w:val="Style17"/>
+        <w:rPr/>
+      </w:pPr>
+      <w:r>
+        <w:rPr/>
+        <w:t>//</w:t>
+      </w:r>
+      <w:r>
+        <w:rPr/>
+        <w:t>TODO оформить таблицу как надо и вставить точки</w:t>
+      </w:r>
+    </w:p>
+    <w:tbl>
+      <w:tblPr>
+        <w:tblW w:w="9355" w:type="dxa"/>
+        <w:jc w:val="left"/>
+        <w:tblInd w:w="0" w:type="dxa"/>
+        <w:tblBorders>
+          <w:top w:val="single" w:sz="2" w:space="0" w:color="000000"/>
+          <w:left w:val="single" w:sz="2" w:space="0" w:color="000000"/>
+          <w:bottom w:val="single" w:sz="2" w:space="0" w:color="000000"/>
+          <w:insideH w:val="single" w:sz="2" w:space="0" w:color="000000"/>
+        </w:tblBorders>
+        <w:tblCellMar>
+          <w:top w:w="55" w:type="dxa"/>
+          <w:left w:w="54" w:type="dxa"/>
+          <w:bottom w:w="55" w:type="dxa"/>
+          <w:right w:w="55" w:type="dxa"/>
+        </w:tblCellMar>
+      </w:tblPr>
+      <w:tblGrid>
+        <w:gridCol w:w="2338"/>
+        <w:gridCol w:w="2339"/>
+        <w:gridCol w:w="2339"/>
+        <w:gridCol w:w="2339"/>
+      </w:tblGrid>
+      <w:tr>
+        <w:trPr/>
+        <w:tc>
+          <w:tcPr>
+            <w:tcW w:w="2338" w:type="dxa"/>
+            <w:tcBorders>
+              <w:top w:val="single" w:sz="2" w:space="0" w:color="000000"/>
+              <w:left w:val="single" w:sz="2" w:space="0" w:color="000000"/>
+              <w:bottom w:val="single" w:sz="2" w:space="0" w:color="000000"/>
+              <w:insideH w:val="single" w:sz="2" w:space="0" w:color="000000"/>
+            </w:tcBorders>
+            <w:shd w:fill="auto" w:val="clear"/>
+          </w:tcPr>
+          <w:p>
+            <w:pPr>
+              <w:pStyle w:val="TableContents"/>
+              <w:keepNext w:val="true"/>
+              <w:suppressLineNumbers/>
+              <w:rPr/>
+            </w:pPr>
+            <w:r>
+              <w:rPr/>
+            </w:r>
+          </w:p>
+        </w:tc>
+        <w:tc>
+          <w:tcPr>
+            <w:tcW w:w="2339" w:type="dxa"/>
+            <w:tcBorders>
+              <w:top w:val="single" w:sz="2" w:space="0" w:color="000000"/>
+              <w:left w:val="single" w:sz="2" w:space="0" w:color="000000"/>
+              <w:bottom w:val="single" w:sz="2" w:space="0" w:color="000000"/>
+              <w:insideH w:val="single" w:sz="2" w:space="0" w:color="000000"/>
+            </w:tcBorders>
+            <w:shd w:fill="auto" w:val="clear"/>
+          </w:tcPr>
+          <w:p>
+            <w:pPr>
+              <w:pStyle w:val="Style17"/>
+              <w:rPr/>
+            </w:pPr>
+            <w:r>
+              <w:rPr/>
+              <w:t>Точк</w:t>
+            </w:r>
+            <w:r>
+              <w:rPr/>
+              <w:t>а 1</w:t>
+            </w:r>
+          </w:p>
+        </w:tc>
+        <w:tc>
+          <w:tcPr>
+            <w:tcW w:w="2339" w:type="dxa"/>
+            <w:tcBorders>
+              <w:top w:val="single" w:sz="2" w:space="0" w:color="000000"/>
+              <w:left w:val="single" w:sz="2" w:space="0" w:color="000000"/>
+              <w:bottom w:val="single" w:sz="2" w:space="0" w:color="000000"/>
+              <w:insideH w:val="single" w:sz="2" w:space="0" w:color="000000"/>
+            </w:tcBorders>
+            <w:shd w:fill="auto" w:val="clear"/>
+          </w:tcPr>
+          <w:p>
+            <w:pPr>
+              <w:pStyle w:val="Style17"/>
+              <w:rPr/>
+            </w:pPr>
+            <w:r>
+              <w:rPr/>
+              <w:t xml:space="preserve">Точка </w:t>
+            </w:r>
+            <w:r>
+              <w:rPr/>
+              <w:t>2</w:t>
+            </w:r>
+          </w:p>
+        </w:tc>
+        <w:tc>
+          <w:tcPr>
+            <w:tcW w:w="2339" w:type="dxa"/>
+            <w:tcBorders>
+              <w:top w:val="single" w:sz="2" w:space="0" w:color="000000"/>
+              <w:left w:val="single" w:sz="2" w:space="0" w:color="000000"/>
+              <w:bottom w:val="single" w:sz="2" w:space="0" w:color="000000"/>
+              <w:right w:val="single" w:sz="2" w:space="0" w:color="000000"/>
+              <w:insideH w:val="single" w:sz="2" w:space="0" w:color="000000"/>
+              <w:insideV w:val="single" w:sz="2" w:space="0" w:color="000000"/>
+            </w:tcBorders>
+            <w:shd w:fill="auto" w:val="clear"/>
+          </w:tcPr>
+          <w:p>
+            <w:pPr>
+              <w:pStyle w:val="Style17"/>
+              <w:rPr/>
+            </w:pPr>
+            <w:r>
+              <w:rPr/>
+              <w:t>Точка 3</w:t>
+            </w:r>
+          </w:p>
+        </w:tc>
+      </w:tr>
+      <w:tr>
+        <w:trPr/>
+        <w:tc>
+          <w:tcPr>
+            <w:tcW w:w="2338" w:type="dxa"/>
+            <w:tcBorders>
+              <w:left w:val="single" w:sz="2" w:space="0" w:color="000000"/>
+              <w:bottom w:val="single" w:sz="2" w:space="0" w:color="000000"/>
+              <w:insideH w:val="single" w:sz="2" w:space="0" w:color="000000"/>
+            </w:tcBorders>
+            <w:shd w:fill="auto" w:val="clear"/>
+          </w:tcPr>
+          <w:p>
+            <w:pPr>
+              <w:pStyle w:val="Style17"/>
+              <w:keepNext w:val="true"/>
+              <w:rPr/>
+            </w:pPr>
+            <w:r>
+              <w:rPr/>
+              <w:t>x</w:t>
+            </w:r>
+          </w:p>
+        </w:tc>
+        <w:tc>
+          <w:tcPr>
+            <w:tcW w:w="2339" w:type="dxa"/>
+            <w:tcBorders>
+              <w:left w:val="single" w:sz="2" w:space="0" w:color="000000"/>
+              <w:bottom w:val="single" w:sz="2" w:space="0" w:color="000000"/>
+              <w:insideH w:val="single" w:sz="2" w:space="0" w:color="000000"/>
+            </w:tcBorders>
+            <w:shd w:fill="auto" w:val="clear"/>
+          </w:tcPr>
+          <w:p>
+            <w:pPr>
+              <w:pStyle w:val="TableContents"/>
+              <w:rPr/>
+            </w:pPr>
+            <w:r>
+              <w:rPr/>
+              <w:t>0</w:t>
+            </w:r>
+          </w:p>
+        </w:tc>
+        <w:tc>
+          <w:tcPr>
+            <w:tcW w:w="2339" w:type="dxa"/>
+            <w:tcBorders>
+              <w:left w:val="single" w:sz="2" w:space="0" w:color="000000"/>
+              <w:bottom w:val="single" w:sz="2" w:space="0" w:color="000000"/>
+              <w:insideH w:val="single" w:sz="2" w:space="0" w:color="000000"/>
+            </w:tcBorders>
+            <w:shd w:fill="auto" w:val="clear"/>
+          </w:tcPr>
+          <w:p>
+            <w:pPr>
+              <w:pStyle w:val="TableContents"/>
+              <w:rPr/>
+            </w:pPr>
+            <w:r>
+              <w:rPr/>
+              <w:t>0</w:t>
+            </w:r>
+          </w:p>
+        </w:tc>
+        <w:tc>
+          <w:tcPr>
+            <w:tcW w:w="2339" w:type="dxa"/>
+            <w:tcBorders>
+              <w:left w:val="single" w:sz="2" w:space="0" w:color="000000"/>
+              <w:bottom w:val="single" w:sz="2" w:space="0" w:color="000000"/>
+              <w:right w:val="single" w:sz="2" w:space="0" w:color="000000"/>
+              <w:insideH w:val="single" w:sz="2" w:space="0" w:color="000000"/>
+              <w:insideV w:val="single" w:sz="2" w:space="0" w:color="000000"/>
+            </w:tcBorders>
+            <w:shd w:fill="auto" w:val="clear"/>
+          </w:tcPr>
+          <w:p>
+            <w:pPr>
+              <w:pStyle w:val="TableContents"/>
+              <w:rPr/>
+            </w:pPr>
+            <w:r>
+              <w:rPr/>
+              <w:t>0</w:t>
+            </w:r>
+          </w:p>
+        </w:tc>
+      </w:tr>
+      <w:tr>
+        <w:trPr/>
+        <w:tc>
+          <w:tcPr>
+            <w:tcW w:w="2338" w:type="dxa"/>
+            <w:tcBorders>
+              <w:left w:val="single" w:sz="2" w:space="0" w:color="000000"/>
+              <w:bottom w:val="single" w:sz="2" w:space="0" w:color="000000"/>
+              <w:insideH w:val="single" w:sz="2" w:space="0" w:color="000000"/>
+            </w:tcBorders>
+            <w:shd w:fill="auto" w:val="clear"/>
+          </w:tcPr>
+          <w:p>
+            <w:pPr>
+              <w:pStyle w:val="Style17"/>
+              <w:keepNext w:val="true"/>
+              <w:spacing w:lineRule="auto" w:line="360"/>
+              <w:ind w:left="0" w:right="0" w:firstLine="284"/>
+              <w:jc w:val="both"/>
+              <w:rPr/>
+            </w:pPr>
+            <w:r>
+              <w:rPr/>
+              <w:t>Y</w:t>
+            </w:r>
+          </w:p>
+        </w:tc>
+        <w:tc>
+          <w:tcPr>
+            <w:tcW w:w="2339" w:type="dxa"/>
+            <w:tcBorders>
+              <w:left w:val="single" w:sz="2" w:space="0" w:color="000000"/>
+              <w:bottom w:val="single" w:sz="2" w:space="0" w:color="000000"/>
+              <w:insideH w:val="single" w:sz="2" w:space="0" w:color="000000"/>
+            </w:tcBorders>
+            <w:shd w:fill="auto" w:val="clear"/>
+          </w:tcPr>
+          <w:p>
+            <w:pPr>
+              <w:pStyle w:val="TableContents"/>
+              <w:rPr/>
+            </w:pPr>
+            <w:r>
+              <w:rPr/>
+              <w:t>0</w:t>
+            </w:r>
+          </w:p>
+        </w:tc>
+        <w:tc>
+          <w:tcPr>
+            <w:tcW w:w="2339" w:type="dxa"/>
+            <w:tcBorders>
+              <w:left w:val="single" w:sz="2" w:space="0" w:color="000000"/>
+              <w:bottom w:val="single" w:sz="2" w:space="0" w:color="000000"/>
+              <w:insideH w:val="single" w:sz="2" w:space="0" w:color="000000"/>
+            </w:tcBorders>
+            <w:shd w:fill="auto" w:val="clear"/>
+          </w:tcPr>
+          <w:p>
+            <w:pPr>
+              <w:pStyle w:val="TableContents"/>
+              <w:rPr/>
+            </w:pPr>
+            <w:r>
+              <w:rPr/>
+              <w:t>0</w:t>
+            </w:r>
+          </w:p>
+        </w:tc>
+        <w:tc>
+          <w:tcPr>
+            <w:tcW w:w="2339" w:type="dxa"/>
+            <w:tcBorders>
+              <w:left w:val="single" w:sz="2" w:space="0" w:color="000000"/>
+              <w:bottom w:val="single" w:sz="2" w:space="0" w:color="000000"/>
+              <w:right w:val="single" w:sz="2" w:space="0" w:color="000000"/>
+              <w:insideH w:val="single" w:sz="2" w:space="0" w:color="000000"/>
+              <w:insideV w:val="single" w:sz="2" w:space="0" w:color="000000"/>
+            </w:tcBorders>
+            <w:shd w:fill="auto" w:val="clear"/>
+          </w:tcPr>
+          <w:p>
+            <w:pPr>
+              <w:pStyle w:val="TableContents"/>
+              <w:rPr/>
+            </w:pPr>
+            <w:r>
+              <w:rPr/>
+              <w:t>0</w:t>
+            </w:r>
+          </w:p>
+        </w:tc>
+      </w:tr>
+      <w:tr>
+        <w:trPr/>
+        <w:tc>
+          <w:tcPr>
+            <w:tcW w:w="2338" w:type="dxa"/>
+            <w:tcBorders>
+              <w:left w:val="single" w:sz="2" w:space="0" w:color="000000"/>
+              <w:bottom w:val="single" w:sz="2" w:space="0" w:color="000000"/>
+              <w:insideH w:val="single" w:sz="2" w:space="0" w:color="000000"/>
+            </w:tcBorders>
+            <w:shd w:fill="auto" w:val="clear"/>
+          </w:tcPr>
+          <w:p>
+            <w:pPr>
+              <w:pStyle w:val="Style17"/>
+              <w:rPr/>
+            </w:pPr>
+            <w:r>
+              <w:rPr/>
+              <w:t>z</w:t>
+            </w:r>
+          </w:p>
+        </w:tc>
+        <w:tc>
+          <w:tcPr>
+            <w:tcW w:w="2339" w:type="dxa"/>
+            <w:tcBorders>
+              <w:left w:val="single" w:sz="2" w:space="0" w:color="000000"/>
+              <w:bottom w:val="single" w:sz="2" w:space="0" w:color="000000"/>
+              <w:insideH w:val="single" w:sz="2" w:space="0" w:color="000000"/>
+            </w:tcBorders>
+            <w:shd w:fill="auto" w:val="clear"/>
+          </w:tcPr>
+          <w:p>
+            <w:pPr>
+              <w:pStyle w:val="TableContents"/>
+              <w:rPr/>
+            </w:pPr>
+            <w:r>
+              <w:rPr/>
+              <w:t>0</w:t>
+            </w:r>
+          </w:p>
+        </w:tc>
+        <w:tc>
+          <w:tcPr>
+            <w:tcW w:w="2339" w:type="dxa"/>
+            <w:tcBorders>
+              <w:left w:val="single" w:sz="2" w:space="0" w:color="000000"/>
+              <w:bottom w:val="single" w:sz="2" w:space="0" w:color="000000"/>
+              <w:insideH w:val="single" w:sz="2" w:space="0" w:color="000000"/>
+            </w:tcBorders>
+            <w:shd w:fill="auto" w:val="clear"/>
+          </w:tcPr>
+          <w:p>
+            <w:pPr>
+              <w:pStyle w:val="TableContents"/>
+              <w:rPr/>
+            </w:pPr>
+            <w:r>
+              <w:rPr/>
+              <w:t>0</w:t>
+            </w:r>
+          </w:p>
+        </w:tc>
+        <w:tc>
+          <w:tcPr>
+            <w:tcW w:w="2339" w:type="dxa"/>
+            <w:tcBorders>
+              <w:left w:val="single" w:sz="2" w:space="0" w:color="000000"/>
+              <w:bottom w:val="single" w:sz="2" w:space="0" w:color="000000"/>
+              <w:right w:val="single" w:sz="2" w:space="0" w:color="000000"/>
+              <w:insideH w:val="single" w:sz="2" w:space="0" w:color="000000"/>
+              <w:insideV w:val="single" w:sz="2" w:space="0" w:color="000000"/>
+            </w:tcBorders>
+            <w:shd w:fill="auto" w:val="clear"/>
+          </w:tcPr>
+          <w:p>
+            <w:pPr>
+              <w:pStyle w:val="TableContents"/>
+              <w:rPr/>
+            </w:pPr>
+            <w:r>
+              <w:rPr/>
+              <w:t>0</w:t>
+            </w:r>
+          </w:p>
+        </w:tc>
+      </w:tr>
+    </w:tbl>
+    <w:p>
+      <w:pPr>
+        <w:pStyle w:val="Style17"/>
+        <w:widowControl/>
+        <w:tabs>
+          <w:tab w:val="left" w:pos="631" w:leader="none"/>
+        </w:tabs>
+        <w:overflowPunct w:val="false"/>
+        <w:bidi w:val="0"/>
+        <w:spacing w:lineRule="auto" w:line="360"/>
+        <w:ind w:left="0" w:right="0" w:firstLine="269"/>
+        <w:jc w:val="both"/>
+        <w:rPr>
+          <w:i w:val="false"/>
+          <w:i w:val="false"/>
+          <w:iCs w:val="false"/>
+        </w:rPr>
+      </w:pPr>
+      <w:r>
+        <w:rPr/>
+      </w:r>
+    </w:p>
+    <w:p>
+      <w:pPr>
+        <w:pStyle w:val="Style17"/>
+        <w:widowControl/>
+        <w:tabs>
+          <w:tab w:val="left" w:pos="631" w:leader="none"/>
+        </w:tabs>
+        <w:overflowPunct w:val="false"/>
+        <w:bidi w:val="0"/>
+        <w:spacing w:lineRule="auto" w:line="360"/>
+        <w:ind w:left="0" w:right="0" w:firstLine="269"/>
+        <w:jc w:val="both"/>
+        <w:rPr/>
+      </w:pPr>
+      <w:r>
+        <w:rPr>
+          <w:i w:val="false"/>
+          <w:iCs w:val="false"/>
+        </w:rPr>
+        <w:t xml:space="preserve">Эти точки (приведенные в таблице 1) были использованы для запуска алгоритма вычисления коэффициентов преобразования. </w:t>
+      </w:r>
+      <w:r>
+        <w:rPr>
+          <w:i w:val="false"/>
+          <w:iCs w:val="false"/>
+        </w:rPr>
+        <w:t>Результаты вычислений приведены в таблице 2.</w:t>
+      </w:r>
+    </w:p>
+    <w:tbl>
+      <w:tblPr>
+        <w:tblW w:w="9355" w:type="dxa"/>
+        <w:jc w:val="left"/>
+        <w:tblInd w:w="0" w:type="dxa"/>
+        <w:tblBorders>
+          <w:top w:val="single" w:sz="2" w:space="0" w:color="000000"/>
+          <w:left w:val="single" w:sz="2" w:space="0" w:color="000000"/>
+          <w:bottom w:val="single" w:sz="2" w:space="0" w:color="000000"/>
+          <w:insideH w:val="single" w:sz="2" w:space="0" w:color="000000"/>
+        </w:tblBorders>
+        <w:tblCellMar>
+          <w:top w:w="55" w:type="dxa"/>
+          <w:left w:w="54" w:type="dxa"/>
+          <w:bottom w:w="55" w:type="dxa"/>
+          <w:right w:w="55" w:type="dxa"/>
+        </w:tblCellMar>
+      </w:tblPr>
+      <w:tblGrid>
+        <w:gridCol w:w="4677"/>
+        <w:gridCol w:w="4678"/>
+      </w:tblGrid>
+      <w:tr>
+        <w:trPr/>
+        <w:tc>
+          <w:tcPr>
+            <w:tcW w:w="4677" w:type="dxa"/>
+            <w:tcBorders>
+              <w:top w:val="single" w:sz="2" w:space="0" w:color="000000"/>
+              <w:left w:val="single" w:sz="2" w:space="0" w:color="000000"/>
+              <w:bottom w:val="single" w:sz="2" w:space="0" w:color="000000"/>
+              <w:insideH w:val="single" w:sz="2" w:space="0" w:color="000000"/>
+            </w:tcBorders>
+            <w:shd w:fill="auto" w:val="clear"/>
+          </w:tcPr>
+          <w:p>
+            <w:pPr>
+              <w:pStyle w:val="TableContents"/>
+              <w:keepNext w:val="true"/>
+              <w:rPr/>
+            </w:pPr>
+            <w:r>
+              <w:rPr/>
+              <w:t>X0</w:t>
+            </w:r>
+          </w:p>
+        </w:tc>
+        <w:tc>
+          <w:tcPr>
+            <w:tcW w:w="4678" w:type="dxa"/>
+            <w:tcBorders>
+              <w:top w:val="single" w:sz="2" w:space="0" w:color="000000"/>
+              <w:left w:val="single" w:sz="2" w:space="0" w:color="000000"/>
+              <w:bottom w:val="single" w:sz="2" w:space="0" w:color="000000"/>
+              <w:right w:val="single" w:sz="2" w:space="0" w:color="000000"/>
+              <w:insideH w:val="single" w:sz="2" w:space="0" w:color="000000"/>
+              <w:insideV w:val="single" w:sz="2" w:space="0" w:color="000000"/>
+            </w:tcBorders>
+            <w:shd w:fill="auto" w:val="clear"/>
+          </w:tcPr>
+          <w:p>
+            <w:pPr>
+              <w:pStyle w:val="TableContents"/>
+              <w:rPr/>
+            </w:pPr>
+            <w:r>
+              <w:rPr/>
+              <w:t>0</w:t>
+            </w:r>
+          </w:p>
+        </w:tc>
+      </w:tr>
+      <w:tr>
+        <w:trPr/>
+        <w:tc>
+          <w:tcPr>
+            <w:tcW w:w="4677" w:type="dxa"/>
+            <w:tcBorders>
+              <w:left w:val="single" w:sz="2" w:space="0" w:color="000000"/>
+              <w:bottom w:val="single" w:sz="2" w:space="0" w:color="000000"/>
+              <w:insideH w:val="single" w:sz="2" w:space="0" w:color="000000"/>
+            </w:tcBorders>
+            <w:shd w:fill="auto" w:val="clear"/>
+          </w:tcPr>
+          <w:p>
+            <w:pPr>
+              <w:pStyle w:val="TableContents"/>
+              <w:keepNext w:val="true"/>
+              <w:rPr/>
+            </w:pPr>
+            <w:r>
+              <w:rPr/>
+              <w:t>Y0</w:t>
+            </w:r>
+          </w:p>
+        </w:tc>
+        <w:tc>
+          <w:tcPr>
+            <w:tcW w:w="4678" w:type="dxa"/>
+            <w:tcBorders>
+              <w:left w:val="single" w:sz="2" w:space="0" w:color="000000"/>
+              <w:bottom w:val="single" w:sz="2" w:space="0" w:color="000000"/>
+              <w:right w:val="single" w:sz="2" w:space="0" w:color="000000"/>
+              <w:insideH w:val="single" w:sz="2" w:space="0" w:color="000000"/>
+              <w:insideV w:val="single" w:sz="2" w:space="0" w:color="000000"/>
+            </w:tcBorders>
+            <w:shd w:fill="auto" w:val="clear"/>
+          </w:tcPr>
+          <w:p>
+            <w:pPr>
+              <w:pStyle w:val="TableContents"/>
+              <w:rPr/>
+            </w:pPr>
+            <w:r>
+              <w:rPr/>
+              <w:t>0</w:t>
+            </w:r>
+          </w:p>
+        </w:tc>
+      </w:tr>
+      <w:tr>
+        <w:trPr/>
+        <w:tc>
+          <w:tcPr>
+            <w:tcW w:w="4677" w:type="dxa"/>
+            <w:tcBorders>
+              <w:left w:val="single" w:sz="2" w:space="0" w:color="000000"/>
+              <w:bottom w:val="single" w:sz="2" w:space="0" w:color="000000"/>
+              <w:insideH w:val="single" w:sz="2" w:space="0" w:color="000000"/>
+            </w:tcBorders>
+            <w:shd w:fill="auto" w:val="clear"/>
+          </w:tcPr>
+          <w:p>
+            <w:pPr>
+              <w:pStyle w:val="TableContents"/>
+              <w:keepNext w:val="true"/>
+              <w:rPr/>
+            </w:pPr>
+            <w:r>
+              <w:rPr/>
+              <w:t>Z0</w:t>
+            </w:r>
+          </w:p>
+        </w:tc>
+        <w:tc>
+          <w:tcPr>
+            <w:tcW w:w="4678" w:type="dxa"/>
+            <w:tcBorders>
+              <w:left w:val="single" w:sz="2" w:space="0" w:color="000000"/>
+              <w:bottom w:val="single" w:sz="2" w:space="0" w:color="000000"/>
+              <w:right w:val="single" w:sz="2" w:space="0" w:color="000000"/>
+              <w:insideH w:val="single" w:sz="2" w:space="0" w:color="000000"/>
+              <w:insideV w:val="single" w:sz="2" w:space="0" w:color="000000"/>
+            </w:tcBorders>
+            <w:shd w:fill="auto" w:val="clear"/>
+          </w:tcPr>
+          <w:p>
+            <w:pPr>
+              <w:pStyle w:val="TableContents"/>
+              <w:rPr/>
+            </w:pPr>
+            <w:r>
+              <w:rPr/>
+              <w:t>0</w:t>
+            </w:r>
+          </w:p>
+        </w:tc>
+      </w:tr>
+      <w:tr>
+        <w:trPr/>
+        <w:tc>
+          <w:tcPr>
+            <w:tcW w:w="4677" w:type="dxa"/>
+            <w:tcBorders>
+              <w:left w:val="single" w:sz="2" w:space="0" w:color="000000"/>
+              <w:bottom w:val="single" w:sz="2" w:space="0" w:color="000000"/>
+              <w:insideH w:val="single" w:sz="2" w:space="0" w:color="000000"/>
+            </w:tcBorders>
+            <w:shd w:fill="auto" w:val="clear"/>
+          </w:tcPr>
+          <w:p>
+            <w:pPr>
+              <w:pStyle w:val="TableContents"/>
+              <w:keepNext w:val="true"/>
+              <w:rPr/>
+            </w:pPr>
+            <w:r>
+              <w:rPr/>
+              <w:t>Alpha</w:t>
+            </w:r>
+          </w:p>
+        </w:tc>
+        <w:tc>
+          <w:tcPr>
+            <w:tcW w:w="4678" w:type="dxa"/>
+            <w:tcBorders>
+              <w:left w:val="single" w:sz="2" w:space="0" w:color="000000"/>
+              <w:bottom w:val="single" w:sz="2" w:space="0" w:color="000000"/>
+              <w:right w:val="single" w:sz="2" w:space="0" w:color="000000"/>
+              <w:insideH w:val="single" w:sz="2" w:space="0" w:color="000000"/>
+              <w:insideV w:val="single" w:sz="2" w:space="0" w:color="000000"/>
+            </w:tcBorders>
+            <w:shd w:fill="auto" w:val="clear"/>
+          </w:tcPr>
+          <w:p>
+            <w:pPr>
+              <w:pStyle w:val="TableContents"/>
+              <w:rPr/>
+            </w:pPr>
+            <w:r>
+              <w:rPr/>
+              <w:t>0</w:t>
+            </w:r>
+          </w:p>
+        </w:tc>
+      </w:tr>
+      <w:tr>
+        <w:trPr/>
+        <w:tc>
+          <w:tcPr>
+            <w:tcW w:w="4677" w:type="dxa"/>
+            <w:tcBorders>
+              <w:left w:val="single" w:sz="2" w:space="0" w:color="000000"/>
+              <w:bottom w:val="single" w:sz="2" w:space="0" w:color="000000"/>
+              <w:insideH w:val="single" w:sz="2" w:space="0" w:color="000000"/>
+            </w:tcBorders>
+            <w:shd w:fill="auto" w:val="clear"/>
+          </w:tcPr>
+          <w:p>
+            <w:pPr>
+              <w:pStyle w:val="TableContents"/>
+              <w:rPr/>
+            </w:pPr>
+            <w:r>
+              <w:rPr/>
+              <w:t>Beta</w:t>
+            </w:r>
+          </w:p>
+        </w:tc>
+        <w:tc>
+          <w:tcPr>
+            <w:tcW w:w="4678" w:type="dxa"/>
+            <w:tcBorders>
+              <w:left w:val="single" w:sz="2" w:space="0" w:color="000000"/>
+              <w:bottom w:val="single" w:sz="2" w:space="0" w:color="000000"/>
+              <w:right w:val="single" w:sz="2" w:space="0" w:color="000000"/>
+              <w:insideH w:val="single" w:sz="2" w:space="0" w:color="000000"/>
+              <w:insideV w:val="single" w:sz="2" w:space="0" w:color="000000"/>
+            </w:tcBorders>
+            <w:shd w:fill="auto" w:val="clear"/>
+          </w:tcPr>
+          <w:p>
+            <w:pPr>
+              <w:pStyle w:val="TableContents"/>
+              <w:rPr/>
+            </w:pPr>
+            <w:r>
+              <w:rPr/>
+              <w:t>0</w:t>
+            </w:r>
+          </w:p>
+        </w:tc>
+      </w:tr>
+    </w:tbl>
+    <w:p>
+      <w:pPr>
+        <w:pStyle w:val="Style17"/>
+        <w:widowControl/>
+        <w:tabs>
+          <w:tab w:val="left" w:pos="631" w:leader="none"/>
+        </w:tabs>
+        <w:overflowPunct w:val="false"/>
+        <w:bidi w:val="0"/>
+        <w:spacing w:lineRule="auto" w:line="360"/>
+        <w:ind w:left="0" w:right="0" w:firstLine="269"/>
+        <w:jc w:val="both"/>
+        <w:rPr>
+          <w:i w:val="false"/>
+          <w:i w:val="false"/>
+          <w:iCs w:val="false"/>
+        </w:rPr>
+      </w:pPr>
+      <w:r>
+        <w:rPr/>
+      </w:r>
+    </w:p>
+    <w:p>
+      <w:pPr>
+        <w:pStyle w:val="Style18"/>
+        <w:rPr/>
+      </w:pPr>
+      <w:r>
+        <w:rPr/>
+        <w:t>7. Выводы</w:t>
+      </w:r>
+    </w:p>
+    <w:p>
+      <w:pPr>
+        <w:pStyle w:val="Style17"/>
+        <w:rPr/>
+      </w:pPr>
+      <w:r>
+        <w:rPr/>
+        <w:t xml:space="preserve">Рассчитанные значения смещения отличны от нуля, а коэффициенты усиления отличаются от единицы. Следовательно, полученные до калибровки результаты действительно не ложились на лежащую в начале координат сферу, как можно было бы ожидать от измерений в однородном магнитном поле. </w:t>
+      </w:r>
+    </w:p>
+    <w:p>
+      <w:pPr>
+        <w:pStyle w:val="Style17"/>
+        <w:rPr/>
+      </w:pPr>
+      <w:r>
+        <w:rPr/>
+        <w:t>Таким образом подтверждено, что для использования трехосного магнитометра HMC5883L действительно необходима калибровка.</w:t>
+      </w:r>
+    </w:p>
+    <w:p>
+      <w:pPr>
+        <w:pStyle w:val="Style18"/>
+        <w:rPr/>
+      </w:pPr>
+      <w:r>
+        <w:rPr/>
+        <w:t>8. Список литературы</w:t>
+      </w:r>
+    </w:p>
+    <w:p>
+      <w:pPr>
+        <w:pStyle w:val="Style17"/>
+        <w:rPr/>
+      </w:pPr>
+      <w:r>
+        <w:rPr/>
+        <w:t>???</w:t>
       </w:r>
     </w:p>
     <w:p>
@@ -8193,6 +9048,15 @@
       <w:szCs w:val="20"/>
     </w:rPr>
   </w:style>
+  <w:style w:type="paragraph" w:styleId="TableContents">
+    <w:name w:val="Table Contents"/>
+    <w:basedOn w:val="Normal"/>
+    <w:qFormat/>
+    <w:pPr>
+      <w:suppressLineNumbers/>
+    </w:pPr>
+    <w:rPr/>
+  </w:style>
   <w:style w:type="numbering" w:styleId="NoList">
     <w:name w:val="No List"/>
     <w:qFormat/>

</xml_diff>

<commit_message>
Almost done except for title and bibliography list
</commit_message>
<xml_diff>
--- a/text_rabota/Калибровка магнитометра HMC5883L.docx
+++ b/text_rabota/Калибровка магнитометра HMC5883L.docx
@@ -190,25 +190,9 @@
     </w:p>
     <w:p>
       <w:pPr>
-        <w:pStyle w:val="Style17"/>
-        <w:rPr/>
-      </w:pPr>
-      <w:r>
-        <w:rPr/>
-      </w:r>
-    </w:p>
-    <w:p>
-      <w:pPr>
-        <w:pStyle w:val="Style17"/>
-        <w:rPr/>
-      </w:pPr>
-      <w:r>
-        <w:rPr/>
-      </w:r>
-    </w:p>
-    <w:p>
-      <w:pPr>
         <w:pStyle w:val="Style20"/>
+        <w:spacing w:before="0" w:after="115"/>
+        <w:ind w:right="144" w:hanging="0"/>
         <w:rPr/>
       </w:pPr>
       <w:r>
@@ -330,13 +314,8 @@
       </w:pPr>
       <w:r>
         <w:rPr/>
-      </w:r>
-    </w:p>
-    <w:p>
-      <w:pPr>
-        <w:pStyle w:val="Style17"/>
-        <w:rPr/>
-      </w:pPr>
+        <w:t xml:space="preserve">Пример действия эффекта Холла показан на рис. 1. </w:t>
+      </w:r>
       <w:r>
         <w:rPr/>
         <w:t xml:space="preserve">Пусть по проводящему параллелепипеду высоты </w:t>
@@ -402,7 +381,22 @@
           <w:i/>
           <w:iCs/>
         </w:rPr>
-        <w:t xml:space="preserve">B </w:t>
+        <w:t>B</w:t>
+      </w:r>
+      <w:r>
+        <w:rPr>
+          <w:i/>
+          <w:iCs/>
+          <w:vertAlign w:val="subscript"/>
+        </w:rPr>
+        <w:t>z</w:t>
+      </w:r>
+      <w:r>
+        <w:rPr>
+          <w:i/>
+          <w:iCs/>
+        </w:rPr>
+        <w:t xml:space="preserve"> </w:t>
       </w:r>
       <w:r>
         <w:rPr>
@@ -1297,50 +1291,6 @@
       <w:r>
         <w:rPr/>
         <w:t>Добавив аналогичное уравнение для второй точки и преобразовав систему, получим</w:t>
-      </w:r>
-    </w:p>
-    <w:p>
-      <w:pPr>
-        <w:pStyle w:val="Style17"/>
-        <w:widowControl/>
-        <w:tabs>
-          <w:tab w:val="clear" w:pos="480"/>
-        </w:tabs>
-        <w:bidi w:val="0"/>
-        <w:spacing w:lineRule="auto" w:line="360"/>
-        <w:ind w:left="0" w:right="0" w:hanging="0"/>
-        <w:jc w:val="both"/>
-        <w:rPr/>
-      </w:pPr>
-      <w:r>
-        <w:rPr/>
-        <w:t xml:space="preserve">// </w:t>
-      </w:r>
-      <w:r>
-        <w:rPr>
-          <w:rFonts w:ascii="Liberation Mono" w:hAnsi="Liberation Mono"/>
-          <w:b w:val="false"/>
-          <w:i w:val="false"/>
-          <w:sz w:val="22"/>
-        </w:rPr>
-        <w:t xml:space="preserve">α β </w:t>
-      </w:r>
-      <w:r>
-        <w:rPr>
-          <w:rFonts w:ascii="Liberation Mono" w:hAnsi="Liberation Mono"/>
-          <w:b w:val="false"/>
-          <w:i w:val="false"/>
-          <w:caps w:val="false"/>
-          <w:smallCaps w:val="false"/>
-          <w:color w:val="333333"/>
-          <w:spacing w:val="0"/>
-          <w:sz w:val="22"/>
-        </w:rPr>
-        <w:t>Δ</w:t>
-      </w:r>
-      <w:r>
-        <w:rPr/>
-        <w:t xml:space="preserve"> γ // для копирования</w:t>
       </w:r>
     </w:p>
     <w:p>
@@ -7872,16 +7822,12 @@
     </w:p>
     <w:p>
       <w:pPr>
-        <w:pStyle w:val="Style17"/>
+        <w:pStyle w:val="Style21"/>
         <w:rPr/>
       </w:pPr>
       <w:r>
         <w:rPr/>
-        <w:t>//</w:t>
-      </w:r>
-      <w:r>
-        <w:rPr/>
-        <w:t>TODO оформить таблицу как надо и вставить точки</w:t>
+        <w:t>Таблица 1. Использованные для калибровки точки</w:t>
       </w:r>
     </w:p>
     <w:tbl>
@@ -7903,16 +7849,17 @@
         </w:tblCellMar>
       </w:tblPr>
       <w:tblGrid>
-        <w:gridCol w:w="2338"/>
-        <w:gridCol w:w="2339"/>
-        <w:gridCol w:w="2339"/>
-        <w:gridCol w:w="2339"/>
+        <w:gridCol w:w="1871"/>
+        <w:gridCol w:w="1871"/>
+        <w:gridCol w:w="1871"/>
+        <w:gridCol w:w="1871"/>
+        <w:gridCol w:w="1871"/>
       </w:tblGrid>
       <w:tr>
         <w:trPr/>
         <w:tc>
           <w:tcPr>
-            <w:tcW w:w="2338" w:type="dxa"/>
+            <w:tcW w:w="1871" w:type="dxa"/>
             <w:tcBorders>
               <w:top w:val="single" w:sz="2" w:space="0" w:color="000000"/>
               <w:left w:val="single" w:sz="2" w:space="0" w:color="000000"/>
@@ -7923,19 +7870,20 @@
           </w:tcPr>
           <w:p>
             <w:pPr>
-              <w:pStyle w:val="TableContents"/>
-              <w:keepNext w:val="true"/>
-              <w:suppressLineNumbers/>
+              <w:pStyle w:val="Style21"/>
+              <w:spacing w:before="115" w:after="0"/>
+              <w:jc w:val="center"/>
               <w:rPr/>
             </w:pPr>
             <w:r>
               <w:rPr/>
+              <w:t>Оси</w:t>
             </w:r>
           </w:p>
         </w:tc>
         <w:tc>
           <w:tcPr>
-            <w:tcW w:w="2339" w:type="dxa"/>
+            <w:tcW w:w="1871" w:type="dxa"/>
             <w:tcBorders>
               <w:top w:val="single" w:sz="2" w:space="0" w:color="000000"/>
               <w:left w:val="single" w:sz="2" w:space="0" w:color="000000"/>
@@ -7946,22 +7894,20 @@
           </w:tcPr>
           <w:p>
             <w:pPr>
-              <w:pStyle w:val="Style17"/>
+              <w:pStyle w:val="Style21"/>
+              <w:spacing w:before="115" w:after="0"/>
+              <w:jc w:val="center"/>
               <w:rPr/>
             </w:pPr>
             <w:r>
               <w:rPr/>
-              <w:t>Точк</w:t>
-            </w:r>
-            <w:r>
-              <w:rPr/>
-              <w:t>а 1</w:t>
+              <w:t>Точка 1</w:t>
             </w:r>
           </w:p>
         </w:tc>
         <w:tc>
           <w:tcPr>
-            <w:tcW w:w="2339" w:type="dxa"/>
+            <w:tcW w:w="1871" w:type="dxa"/>
             <w:tcBorders>
               <w:top w:val="single" w:sz="2" w:space="0" w:color="000000"/>
               <w:left w:val="single" w:sz="2" w:space="0" w:color="000000"/>
@@ -7972,22 +7918,44 @@
           </w:tcPr>
           <w:p>
             <w:pPr>
-              <w:pStyle w:val="Style17"/>
+              <w:pStyle w:val="Style21"/>
+              <w:spacing w:before="115" w:after="0"/>
+              <w:jc w:val="center"/>
               <w:rPr/>
             </w:pPr>
             <w:r>
               <w:rPr/>
-              <w:t xml:space="preserve">Точка </w:t>
-            </w:r>
-            <w:r>
-              <w:rPr/>
-              <w:t>2</w:t>
+              <w:t>Точка 2</w:t>
             </w:r>
           </w:p>
         </w:tc>
         <w:tc>
           <w:tcPr>
-            <w:tcW w:w="2339" w:type="dxa"/>
+            <w:tcW w:w="1871" w:type="dxa"/>
+            <w:tcBorders>
+              <w:top w:val="single" w:sz="2" w:space="0" w:color="000000"/>
+              <w:left w:val="single" w:sz="2" w:space="0" w:color="000000"/>
+              <w:bottom w:val="single" w:sz="2" w:space="0" w:color="000000"/>
+              <w:insideH w:val="single" w:sz="2" w:space="0" w:color="000000"/>
+            </w:tcBorders>
+            <w:shd w:fill="auto" w:val="clear"/>
+          </w:tcPr>
+          <w:p>
+            <w:pPr>
+              <w:pStyle w:val="Style21"/>
+              <w:spacing w:before="115" w:after="0"/>
+              <w:jc w:val="center"/>
+              <w:rPr/>
+            </w:pPr>
+            <w:r>
+              <w:rPr/>
+              <w:t>Точка 3</w:t>
+            </w:r>
+          </w:p>
+        </w:tc>
+        <w:tc>
+          <w:tcPr>
+            <w:tcW w:w="1871" w:type="dxa"/>
             <w:tcBorders>
               <w:top w:val="single" w:sz="2" w:space="0" w:color="000000"/>
               <w:left w:val="single" w:sz="2" w:space="0" w:color="000000"/>
@@ -8000,12 +7968,14 @@
           </w:tcPr>
           <w:p>
             <w:pPr>
-              <w:pStyle w:val="Style17"/>
+              <w:pStyle w:val="Style21"/>
+              <w:spacing w:before="115" w:after="0"/>
+              <w:jc w:val="center"/>
               <w:rPr/>
             </w:pPr>
             <w:r>
               <w:rPr/>
-              <w:t>Точка 3</w:t>
+              <w:t>Точка 4</w:t>
             </w:r>
           </w:p>
         </w:tc>
@@ -8014,7 +7984,7 @@
         <w:trPr/>
         <w:tc>
           <w:tcPr>
-            <w:tcW w:w="2338" w:type="dxa"/>
+            <w:tcW w:w="1871" w:type="dxa"/>
             <w:tcBorders>
               <w:left w:val="single" w:sz="2" w:space="0" w:color="000000"/>
               <w:bottom w:val="single" w:sz="2" w:space="0" w:color="000000"/>
@@ -8024,8 +7994,9 @@
           </w:tcPr>
           <w:p>
             <w:pPr>
-              <w:pStyle w:val="Style17"/>
-              <w:keepNext w:val="true"/>
+              <w:pStyle w:val="Style21"/>
+              <w:spacing w:before="115" w:after="0"/>
+              <w:jc w:val="center"/>
               <w:rPr/>
             </w:pPr>
             <w:r>
@@ -8036,7 +8007,7 @@
         </w:tc>
         <w:tc>
           <w:tcPr>
-            <w:tcW w:w="2339" w:type="dxa"/>
+            <w:tcW w:w="1871" w:type="dxa"/>
             <w:tcBorders>
               <w:left w:val="single" w:sz="2" w:space="0" w:color="000000"/>
               <w:bottom w:val="single" w:sz="2" w:space="0" w:color="000000"/>
@@ -8046,18 +8017,20 @@
           </w:tcPr>
           <w:p>
             <w:pPr>
-              <w:pStyle w:val="TableContents"/>
+              <w:pStyle w:val="Style21"/>
+              <w:spacing w:before="115" w:after="0"/>
+              <w:jc w:val="center"/>
               <w:rPr/>
             </w:pPr>
             <w:r>
               <w:rPr/>
-              <w:t>0</w:t>
+              <w:t>4323,69</w:t>
             </w:r>
           </w:p>
         </w:tc>
         <w:tc>
           <w:tcPr>
-            <w:tcW w:w="2339" w:type="dxa"/>
+            <w:tcW w:w="1871" w:type="dxa"/>
             <w:tcBorders>
               <w:left w:val="single" w:sz="2" w:space="0" w:color="000000"/>
               <w:bottom w:val="single" w:sz="2" w:space="0" w:color="000000"/>
@@ -8067,18 +8040,43 @@
           </w:tcPr>
           <w:p>
             <w:pPr>
-              <w:pStyle w:val="TableContents"/>
+              <w:pStyle w:val="Style21"/>
+              <w:spacing w:before="115" w:after="0"/>
+              <w:jc w:val="center"/>
               <w:rPr/>
             </w:pPr>
             <w:r>
               <w:rPr/>
-              <w:t>0</w:t>
+              <w:t>18198,52</w:t>
             </w:r>
           </w:p>
         </w:tc>
         <w:tc>
           <w:tcPr>
-            <w:tcW w:w="2339" w:type="dxa"/>
+            <w:tcW w:w="1871" w:type="dxa"/>
+            <w:tcBorders>
+              <w:left w:val="single" w:sz="2" w:space="0" w:color="000000"/>
+              <w:bottom w:val="single" w:sz="2" w:space="0" w:color="000000"/>
+              <w:insideH w:val="single" w:sz="2" w:space="0" w:color="000000"/>
+            </w:tcBorders>
+            <w:shd w:fill="auto" w:val="clear"/>
+          </w:tcPr>
+          <w:p>
+            <w:pPr>
+              <w:pStyle w:val="Style21"/>
+              <w:spacing w:before="115" w:after="0"/>
+              <w:jc w:val="center"/>
+              <w:rPr/>
+            </w:pPr>
+            <w:r>
+              <w:rPr/>
+              <w:t>239,56</w:t>
+            </w:r>
+          </w:p>
+        </w:tc>
+        <w:tc>
+          <w:tcPr>
+            <w:tcW w:w="1871" w:type="dxa"/>
             <w:tcBorders>
               <w:left w:val="single" w:sz="2" w:space="0" w:color="000000"/>
               <w:bottom w:val="single" w:sz="2" w:space="0" w:color="000000"/>
@@ -8090,12 +8088,14 @@
           </w:tcPr>
           <w:p>
             <w:pPr>
-              <w:pStyle w:val="TableContents"/>
+              <w:pStyle w:val="Style21"/>
+              <w:spacing w:before="115" w:after="0"/>
+              <w:jc w:val="center"/>
               <w:rPr/>
             </w:pPr>
             <w:r>
               <w:rPr/>
-              <w:t>0</w:t>
+              <w:t>-7892,87</w:t>
             </w:r>
           </w:p>
         </w:tc>
@@ -8104,7 +8104,7 @@
         <w:trPr/>
         <w:tc>
           <w:tcPr>
-            <w:tcW w:w="2338" w:type="dxa"/>
+            <w:tcW w:w="1871" w:type="dxa"/>
             <w:tcBorders>
               <w:left w:val="single" w:sz="2" w:space="0" w:color="000000"/>
               <w:bottom w:val="single" w:sz="2" w:space="0" w:color="000000"/>
@@ -8114,22 +8114,20 @@
           </w:tcPr>
           <w:p>
             <w:pPr>
-              <w:pStyle w:val="Style17"/>
-              <w:keepNext w:val="true"/>
-              <w:spacing w:lineRule="auto" w:line="360"/>
-              <w:ind w:left="0" w:right="0" w:firstLine="284"/>
-              <w:jc w:val="both"/>
+              <w:pStyle w:val="Style21"/>
+              <w:spacing w:before="115" w:after="0"/>
+              <w:jc w:val="center"/>
               <w:rPr/>
             </w:pPr>
             <w:r>
               <w:rPr/>
-              <w:t>Y</w:t>
+              <w:t>y</w:t>
             </w:r>
           </w:p>
         </w:tc>
         <w:tc>
           <w:tcPr>
-            <w:tcW w:w="2339" w:type="dxa"/>
+            <w:tcW w:w="1871" w:type="dxa"/>
             <w:tcBorders>
               <w:left w:val="single" w:sz="2" w:space="0" w:color="000000"/>
               <w:bottom w:val="single" w:sz="2" w:space="0" w:color="000000"/>
@@ -8139,18 +8137,20 @@
           </w:tcPr>
           <w:p>
             <w:pPr>
-              <w:pStyle w:val="TableContents"/>
+              <w:pStyle w:val="Style21"/>
+              <w:spacing w:before="115" w:after="0"/>
+              <w:jc w:val="center"/>
               <w:rPr/>
             </w:pPr>
             <w:r>
               <w:rPr/>
-              <w:t>0</w:t>
+              <w:t>370,17</w:t>
             </w:r>
           </w:p>
         </w:tc>
         <w:tc>
           <w:tcPr>
-            <w:tcW w:w="2339" w:type="dxa"/>
+            <w:tcW w:w="1871" w:type="dxa"/>
             <w:tcBorders>
               <w:left w:val="single" w:sz="2" w:space="0" w:color="000000"/>
               <w:bottom w:val="single" w:sz="2" w:space="0" w:color="000000"/>
@@ -8160,18 +8160,43 @@
           </w:tcPr>
           <w:p>
             <w:pPr>
-              <w:pStyle w:val="TableContents"/>
+              <w:pStyle w:val="Style21"/>
+              <w:spacing w:before="115" w:after="0"/>
+              <w:jc w:val="center"/>
               <w:rPr/>
             </w:pPr>
             <w:r>
               <w:rPr/>
-              <w:t>0</w:t>
+              <w:t>1594,29</w:t>
             </w:r>
           </w:p>
         </w:tc>
         <w:tc>
           <w:tcPr>
-            <w:tcW w:w="2339" w:type="dxa"/>
+            <w:tcW w:w="1871" w:type="dxa"/>
+            <w:tcBorders>
+              <w:left w:val="single" w:sz="2" w:space="0" w:color="000000"/>
+              <w:bottom w:val="single" w:sz="2" w:space="0" w:color="000000"/>
+              <w:insideH w:val="single" w:sz="2" w:space="0" w:color="000000"/>
+            </w:tcBorders>
+            <w:shd w:fill="auto" w:val="clear"/>
+          </w:tcPr>
+          <w:p>
+            <w:pPr>
+              <w:pStyle w:val="Style21"/>
+              <w:spacing w:before="115" w:after="0"/>
+              <w:jc w:val="center"/>
+              <w:rPr/>
+            </w:pPr>
+            <w:r>
+              <w:rPr/>
+              <w:t>16521,97</w:t>
+            </w:r>
+          </w:p>
+        </w:tc>
+        <w:tc>
+          <w:tcPr>
+            <w:tcW w:w="1871" w:type="dxa"/>
             <w:tcBorders>
               <w:left w:val="single" w:sz="2" w:space="0" w:color="000000"/>
               <w:bottom w:val="single" w:sz="2" w:space="0" w:color="000000"/>
@@ -8183,12 +8208,14 @@
           </w:tcPr>
           <w:p>
             <w:pPr>
-              <w:pStyle w:val="TableContents"/>
+              <w:pStyle w:val="Style21"/>
+              <w:spacing w:before="115" w:after="0"/>
+              <w:jc w:val="center"/>
               <w:rPr/>
             </w:pPr>
             <w:r>
               <w:rPr/>
-              <w:t>0</w:t>
+              <w:t>-5799,77</w:t>
             </w:r>
           </w:p>
         </w:tc>
@@ -8197,7 +8224,7 @@
         <w:trPr/>
         <w:tc>
           <w:tcPr>
-            <w:tcW w:w="2338" w:type="dxa"/>
+            <w:tcW w:w="1871" w:type="dxa"/>
             <w:tcBorders>
               <w:left w:val="single" w:sz="2" w:space="0" w:color="000000"/>
               <w:bottom w:val="single" w:sz="2" w:space="0" w:color="000000"/>
@@ -8207,7 +8234,9 @@
           </w:tcPr>
           <w:p>
             <w:pPr>
-              <w:pStyle w:val="Style17"/>
+              <w:pStyle w:val="Style21"/>
+              <w:spacing w:before="115" w:after="0"/>
+              <w:jc w:val="center"/>
               <w:rPr/>
             </w:pPr>
             <w:r>
@@ -8218,7 +8247,7 @@
         </w:tc>
         <w:tc>
           <w:tcPr>
-            <w:tcW w:w="2339" w:type="dxa"/>
+            <w:tcW w:w="1871" w:type="dxa"/>
             <w:tcBorders>
               <w:left w:val="single" w:sz="2" w:space="0" w:color="000000"/>
               <w:bottom w:val="single" w:sz="2" w:space="0" w:color="000000"/>
@@ -8228,18 +8257,20 @@
           </w:tcPr>
           <w:p>
             <w:pPr>
-              <w:pStyle w:val="TableContents"/>
+              <w:pStyle w:val="Style21"/>
+              <w:spacing w:before="115" w:after="0"/>
+              <w:jc w:val="center"/>
               <w:rPr/>
             </w:pPr>
             <w:r>
               <w:rPr/>
-              <w:t>0</w:t>
+              <w:t>21490,27</w:t>
             </w:r>
           </w:p>
         </w:tc>
         <w:tc>
           <w:tcPr>
-            <w:tcW w:w="2339" w:type="dxa"/>
+            <w:tcW w:w="1871" w:type="dxa"/>
             <w:tcBorders>
               <w:left w:val="single" w:sz="2" w:space="0" w:color="000000"/>
               <w:bottom w:val="single" w:sz="2" w:space="0" w:color="000000"/>
@@ -8249,18 +8280,43 @@
           </w:tcPr>
           <w:p>
             <w:pPr>
-              <w:pStyle w:val="TableContents"/>
+              <w:pStyle w:val="Style21"/>
+              <w:spacing w:before="115" w:after="0"/>
+              <w:jc w:val="center"/>
               <w:rPr/>
             </w:pPr>
             <w:r>
               <w:rPr/>
-              <w:t>0</w:t>
+              <w:t>-460,00</w:t>
             </w:r>
           </w:p>
         </w:tc>
         <w:tc>
           <w:tcPr>
-            <w:tcW w:w="2339" w:type="dxa"/>
+            <w:tcW w:w="1871" w:type="dxa"/>
+            <w:tcBorders>
+              <w:left w:val="single" w:sz="2" w:space="0" w:color="000000"/>
+              <w:bottom w:val="single" w:sz="2" w:space="0" w:color="000000"/>
+              <w:insideH w:val="single" w:sz="2" w:space="0" w:color="000000"/>
+            </w:tcBorders>
+            <w:shd w:fill="auto" w:val="clear"/>
+          </w:tcPr>
+          <w:p>
+            <w:pPr>
+              <w:pStyle w:val="Style21"/>
+              <w:spacing w:before="115" w:after="0"/>
+              <w:jc w:val="center"/>
+              <w:rPr/>
+            </w:pPr>
+            <w:r>
+              <w:rPr/>
+              <w:t>-464,29</w:t>
+            </w:r>
+          </w:p>
+        </w:tc>
+        <w:tc>
+          <w:tcPr>
+            <w:tcW w:w="1871" w:type="dxa"/>
             <w:tcBorders>
               <w:left w:val="single" w:sz="2" w:space="0" w:color="000000"/>
               <w:bottom w:val="single" w:sz="2" w:space="0" w:color="000000"/>
@@ -8272,12 +8328,14 @@
           </w:tcPr>
           <w:p>
             <w:pPr>
-              <w:pStyle w:val="TableContents"/>
+              <w:pStyle w:val="Style21"/>
+              <w:spacing w:before="115" w:after="0"/>
+              <w:jc w:val="center"/>
               <w:rPr/>
             </w:pPr>
             <w:r>
               <w:rPr/>
-              <w:t>0</w:t>
+              <w:t>-8697,25</w:t>
             </w:r>
           </w:p>
         </w:tc>
@@ -8286,15 +8344,7 @@
     <w:p>
       <w:pPr>
         <w:pStyle w:val="Style17"/>
-        <w:widowControl/>
-        <w:tabs>
-          <w:tab w:val="left" w:pos="631" w:leader="none"/>
-        </w:tabs>
-        <w:overflowPunct w:val="false"/>
-        <w:bidi w:val="0"/>
-        <w:spacing w:lineRule="auto" w:line="360"/>
-        <w:ind w:left="0" w:right="0" w:firstLine="269"/>
-        <w:jc w:val="both"/>
+        <w:ind w:left="0" w:right="0" w:hanging="0"/>
         <w:rPr>
           <w:i w:val="false"/>
           <w:i w:val="false"/>
@@ -8332,6 +8382,17 @@
           <w:iCs w:val="false"/>
         </w:rPr>
         <w:t>Результаты вычислений приведены в таблице 2.</w:t>
+      </w:r>
+    </w:p>
+    <w:p>
+      <w:pPr>
+        <w:pStyle w:val="Style21"/>
+        <w:keepNext w:val="true"/>
+        <w:rPr/>
+      </w:pPr>
+      <w:r>
+        <w:rPr/>
+        <w:t>Таблица 2. Полученные в результате калибровки коэффициенты</w:t>
       </w:r>
     </w:p>
     <w:tbl>
@@ -8371,13 +8432,21 @@
           </w:tcPr>
           <w:p>
             <w:pPr>
-              <w:pStyle w:val="TableContents"/>
+              <w:pStyle w:val="Style21"/>
               <w:keepNext w:val="true"/>
+              <w:spacing w:before="115" w:after="0"/>
+              <w:jc w:val="center"/>
               <w:rPr/>
             </w:pPr>
             <w:r>
               <w:rPr/>
-              <w:t>X0</w:t>
+              <w:t>x</w:t>
+            </w:r>
+            <w:r>
+              <w:rPr>
+                <w:vertAlign w:val="subscript"/>
+              </w:rPr>
+              <w:t>0</w:t>
             </w:r>
           </w:p>
         </w:tc>
@@ -8396,12 +8465,14 @@
           </w:tcPr>
           <w:p>
             <w:pPr>
-              <w:pStyle w:val="TableContents"/>
+              <w:pStyle w:val="Style21"/>
+              <w:spacing w:before="115" w:after="0"/>
+              <w:jc w:val="center"/>
               <w:rPr/>
             </w:pPr>
             <w:r>
               <w:rPr/>
-              <w:t>0</w:t>
+              <w:t>0,00054</w:t>
             </w:r>
           </w:p>
         </w:tc>
@@ -8420,13 +8491,21 @@
           </w:tcPr>
           <w:p>
             <w:pPr>
-              <w:pStyle w:val="TableContents"/>
+              <w:pStyle w:val="Style21"/>
               <w:keepNext w:val="true"/>
+              <w:spacing w:before="115" w:after="0"/>
+              <w:jc w:val="center"/>
               <w:rPr/>
             </w:pPr>
             <w:r>
               <w:rPr/>
-              <w:t>Y0</w:t>
+              <w:t>y</w:t>
+            </w:r>
+            <w:r>
+              <w:rPr>
+                <w:vertAlign w:val="subscript"/>
+              </w:rPr>
+              <w:t>0</w:t>
             </w:r>
           </w:p>
         </w:tc>
@@ -8444,12 +8523,18 @@
           </w:tcPr>
           <w:p>
             <w:pPr>
-              <w:pStyle w:val="TableContents"/>
+              <w:pStyle w:val="Style21"/>
+              <w:spacing w:before="115" w:after="0"/>
+              <w:jc w:val="center"/>
               <w:rPr/>
             </w:pPr>
             <w:r>
               <w:rPr/>
-              <w:t>0</w:t>
+              <w:t>-0,</w:t>
+            </w:r>
+            <w:r>
+              <w:rPr/>
+              <w:t>00033</w:t>
             </w:r>
           </w:p>
         </w:tc>
@@ -8468,13 +8553,21 @@
           </w:tcPr>
           <w:p>
             <w:pPr>
-              <w:pStyle w:val="TableContents"/>
+              <w:pStyle w:val="Style21"/>
               <w:keepNext w:val="true"/>
+              <w:spacing w:before="115" w:after="0"/>
+              <w:jc w:val="center"/>
               <w:rPr/>
             </w:pPr>
             <w:r>
               <w:rPr/>
-              <w:t>Z0</w:t>
+              <w:t>z</w:t>
+            </w:r>
+            <w:r>
+              <w:rPr>
+                <w:vertAlign w:val="subscript"/>
+              </w:rPr>
+              <w:t>0</w:t>
             </w:r>
           </w:p>
         </w:tc>
@@ -8492,12 +8585,18 @@
           </w:tcPr>
           <w:p>
             <w:pPr>
-              <w:pStyle w:val="TableContents"/>
+              <w:pStyle w:val="Style21"/>
+              <w:spacing w:before="115" w:after="0"/>
+              <w:jc w:val="center"/>
               <w:rPr/>
             </w:pPr>
             <w:r>
               <w:rPr/>
-              <w:t>0</w:t>
+              <w:t>-</w:t>
+            </w:r>
+            <w:r>
+              <w:rPr/>
+              <w:t>0,00386</w:t>
             </w:r>
           </w:p>
         </w:tc>
@@ -8516,13 +8615,15 @@
           </w:tcPr>
           <w:p>
             <w:pPr>
-              <w:pStyle w:val="TableContents"/>
+              <w:pStyle w:val="Style21"/>
               <w:keepNext w:val="true"/>
+              <w:spacing w:before="115" w:after="0"/>
+              <w:jc w:val="center"/>
               <w:rPr/>
             </w:pPr>
             <w:r>
               <w:rPr/>
-              <w:t>Alpha</w:t>
+              <w:t>α</w:t>
             </w:r>
           </w:p>
         </w:tc>
@@ -8540,12 +8641,14 @@
           </w:tcPr>
           <w:p>
             <w:pPr>
-              <w:pStyle w:val="TableContents"/>
+              <w:pStyle w:val="Style21"/>
+              <w:spacing w:before="115" w:after="0"/>
+              <w:jc w:val="center"/>
               <w:rPr/>
             </w:pPr>
             <w:r>
               <w:rPr/>
-              <w:t>0</w:t>
+              <w:t>0.594027</w:t>
             </w:r>
           </w:p>
         </w:tc>
@@ -8564,12 +8667,14 @@
           </w:tcPr>
           <w:p>
             <w:pPr>
-              <w:pStyle w:val="TableContents"/>
+              <w:pStyle w:val="Style21"/>
+              <w:spacing w:before="115" w:after="0"/>
+              <w:jc w:val="center"/>
               <w:rPr/>
             </w:pPr>
             <w:r>
               <w:rPr/>
-              <w:t>Beta</w:t>
+              <w:t>β</w:t>
             </w:r>
           </w:p>
         </w:tc>
@@ -8587,12 +8692,14 @@
           </w:tcPr>
           <w:p>
             <w:pPr>
-              <w:pStyle w:val="TableContents"/>
+              <w:pStyle w:val="Style21"/>
+              <w:spacing w:before="115" w:after="0"/>
+              <w:jc w:val="center"/>
               <w:rPr/>
             </w:pPr>
             <w:r>
               <w:rPr/>
-              <w:t>0</w:t>
+              <w:t>0,488086</w:t>
             </w:r>
           </w:p>
         </w:tc>
@@ -8637,7 +8744,11 @@
       </w:pPr>
       <w:r>
         <w:rPr/>
-        <w:t xml:space="preserve">Рассчитанные значения смещения отличны от нуля, а коэффициенты усиления отличаются от единицы. Следовательно, полученные до калибровки результаты действительно не ложились на лежащую в начале координат сферу, как можно было бы ожидать от измерений в однородном магнитном поле. </w:t>
+        <w:t xml:space="preserve">Рассчитанные коэффициенты усиления по осям x и y значительно отличаются от нуля, следовательно, начальные данные действительно лежали не на сфере, а на эллипсе. </w:t>
+      </w:r>
+      <w:r>
+        <w:rPr/>
+        <w:t>Тем не менее, рассчитанные коэффициенты смещения пренебрежимо малы. Из этого можно сделать вывод, что каждый из датчиков трехосного магнитометра HMC5883L имеет правильно установленные и соответствующие друг другу нули, в результате чего эллипс лежит в начале координат.</w:t>
       </w:r>
     </w:p>
     <w:p>
@@ -8647,7 +8758,7 @@
       </w:pPr>
       <w:r>
         <w:rPr/>
-        <w:t>Таким образом подтверждено, что для использования трехосного магнитометра HMC5883L действительно необходима калибровка.</w:t>
+        <w:t>Таким образом, несмотря на установленный ноль, для использования трехосного магнитометра HMC5883L действительно необходима калибровка.</w:t>
       </w:r>
     </w:p>
     <w:p>
@@ -8667,7 +8778,6 @@
       </w:pPr>
       <w:r>
         <w:rPr/>
-        <w:t>???</w:t>
       </w:r>
     </w:p>
     <w:p>
@@ -9028,6 +9138,8 @@
     <w:basedOn w:val="Normal"/>
     <w:qFormat/>
     <w:pPr>
+      <w:spacing w:lineRule="auto" w:line="276"/>
+      <w:ind w:left="0" w:right="0" w:hanging="0"/>
       <w:jc w:val="center"/>
     </w:pPr>
     <w:rPr>
@@ -9057,6 +9169,18 @@
     </w:pPr>
     <w:rPr/>
   </w:style>
+  <w:style w:type="paragraph" w:styleId="Style21">
+    <w:name w:val="подпись табл"/>
+    <w:basedOn w:val="Style20"/>
+    <w:next w:val="Style17"/>
+    <w:qFormat/>
+    <w:pPr>
+      <w:spacing w:lineRule="auto" w:line="276" w:before="115" w:after="0"/>
+      <w:ind w:left="0" w:right="0" w:hanging="0"/>
+      <w:jc w:val="left"/>
+    </w:pPr>
+    <w:rPr/>
+  </w:style>
   <w:style w:type="numbering" w:styleId="NoList">
     <w:name w:val="No List"/>
     <w:qFormat/>

</xml_diff>

<commit_message>
almost done except for title and oglavleniye
</commit_message>
<xml_diff>
--- a/text_rabota/Калибровка магнитометра HMC5883L.docx
+++ b/text_rabota/Калибровка магнитометра HMC5883L.docx
@@ -8778,6 +8778,53 @@
       </w:pPr>
       <w:r>
         <w:rPr/>
+        <w:t xml:space="preserve">1. </w:t>
+      </w:r>
+      <w:r>
+        <w:rPr/>
+        <w:t xml:space="preserve">Кучис Е.В. Методы исследования эффекта Холла. </w:t>
+      </w:r>
+      <w:bookmarkStart w:id="0" w:name="__DdeLink__4166_3857178930"/>
+      <w:r>
+        <w:rPr/>
+        <w:t>–</w:t>
+      </w:r>
+      <w:bookmarkEnd w:id="0"/>
+      <w:r>
+        <w:rPr/>
+        <w:t xml:space="preserve"> М.: Сов. Радио, 1974. – 328 с.</w:t>
+      </w:r>
+    </w:p>
+    <w:p>
+      <w:pPr>
+        <w:pStyle w:val="Style17"/>
+        <w:rPr/>
+      </w:pPr>
+      <w:r>
+        <w:rPr/>
+        <w:t xml:space="preserve">2. </w:t>
+      </w:r>
+      <w:r>
+        <w:rPr/>
+        <w:t xml:space="preserve">3-Axis Digital Compass IC HMC5883L </w:t>
+      </w:r>
+      <w:r>
+        <w:rPr/>
+        <w:t>Datasheet</w:t>
+      </w:r>
+    </w:p>
+    <w:p>
+      <w:pPr>
+        <w:pStyle w:val="Style17"/>
+        <w:rPr/>
+      </w:pPr>
+      <w:r>
+        <w:rPr/>
+        <w:t>3. Курош В. Г. Курс высшей алгебры. – М.: Издательство «Наука», главная редакция физиео-математической литературы, 1968 г.</w:t>
+      </w:r>
+      <w:r>
+        <w:rPr/>
+        <w:br/>
       </w:r>
     </w:p>
     <w:p>
@@ -9010,6 +9057,13 @@
     <w:name w:val="Footnote Anchor"/>
     <w:rPr>
       <w:vertAlign w:val="superscript"/>
+    </w:rPr>
+  </w:style>
+  <w:style w:type="character" w:styleId="Bullets">
+    <w:name w:val="Bullets"/>
+    <w:qFormat/>
+    <w:rPr>
+      <w:rFonts w:ascii="OpenSymbol" w:hAnsi="OpenSymbol" w:eastAsia="OpenSymbol" w:cs="OpenSymbol"/>
     </w:rPr>
   </w:style>
   <w:style w:type="paragraph" w:styleId="Heading">

</xml_diff>